<commit_message>
revert to old doc
</commit_message>
<xml_diff>
--- a/pdf/receiptTemplate.docx
+++ b/pdf/receiptTemplate.docx
@@ -282,15 +282,11 @@
               <w:jc w:val="center"/>
               <w:rPr>
                 <w:b w:val="1"/>
-                <w:sz w:val="20"/>
-                <w:szCs w:val="20"/>
               </w:rPr>
             </w:pPr>
             <w:r>
               <w:rPr>
                 <w:b w:val="1"/>
-                <w:sz w:val="20"/>
-                <w:szCs w:val="20"/>
                 <w:rtl w:val="0"/>
               </w:rPr>
               <w:t xml:space="preserve">{{clientCompany}}</w:t>
@@ -315,8 +311,6 @@
               <w:jc w:val="left"/>
               <w:rPr>
                 <w:b w:val="1"/>
-                <w:sz w:val="20"/>
-                <w:szCs w:val="20"/>
               </w:rPr>
             </w:pPr>
             <w:r>
@@ -362,18 +356,14 @@
                 <w:p>
                   <w:pPr>
                     <w:widowControl w:val="0"/>
-                    <w:spacing w:line="240" w:lineRule="auto"/>
+                    <w:spacing w:line="276" w:lineRule="auto"/>
                     <w:rPr>
                       <w:b w:val="1"/>
-                      <w:sz w:val="20"/>
-                      <w:szCs w:val="20"/>
                     </w:rPr>
                   </w:pPr>
                   <w:r>
                     <w:rPr>
                       <w:b w:val="1"/>
-                      <w:sz w:val="20"/>
-                      <w:szCs w:val="20"/>
                       <w:rtl w:val="0"/>
                     </w:rPr>
                     <w:t xml:space="preserve">Job Location Street Number/Street Name: {{streetAddress}}</w:t>
@@ -394,18 +384,14 @@
                 <w:p>
                   <w:pPr>
                     <w:widowControl w:val="0"/>
-                    <w:spacing w:line="240" w:lineRule="auto"/>
+                    <w:spacing w:line="276" w:lineRule="auto"/>
                     <w:rPr>
                       <w:b w:val="1"/>
-                      <w:sz w:val="20"/>
-                      <w:szCs w:val="20"/>
                     </w:rPr>
                   </w:pPr>
                   <w:r>
                     <w:rPr>
                       <w:b w:val="1"/>
-                      <w:sz w:val="20"/>
-                      <w:szCs w:val="20"/>
                       <w:rtl w:val="0"/>
                     </w:rPr>
                     <w:t xml:space="preserve">City: {{cityAddress}}</w:t>
@@ -432,18 +418,14 @@
                 <w:p>
                   <w:pPr>
                     <w:widowControl w:val="0"/>
-                    <w:spacing w:line="240" w:lineRule="auto"/>
+                    <w:spacing w:line="276" w:lineRule="auto"/>
                     <w:rPr>
                       <w:b w:val="1"/>
-                      <w:sz w:val="20"/>
-                      <w:szCs w:val="20"/>
                     </w:rPr>
                   </w:pPr>
                   <w:r>
                     <w:rPr>
                       <w:b w:val="1"/>
-                      <w:sz w:val="20"/>
-                      <w:szCs w:val="20"/>
                       <w:rtl w:val="0"/>
                     </w:rPr>
                     <w:t xml:space="preserve">Date Work Performed: {{date}}</w:t>
@@ -464,18 +446,14 @@
                 <w:p>
                   <w:pPr>
                     <w:widowControl w:val="0"/>
-                    <w:spacing w:line="240" w:lineRule="auto"/>
+                    <w:spacing w:line="276" w:lineRule="auto"/>
                     <w:rPr>
                       <w:b w:val="1"/>
-                      <w:sz w:val="20"/>
-                      <w:szCs w:val="20"/>
                     </w:rPr>
                   </w:pPr>
                   <w:r>
                     <w:rPr>
                       <w:b w:val="1"/>
-                      <w:sz w:val="20"/>
-                      <w:szCs w:val="20"/>
                       <w:rtl w:val="0"/>
                     </w:rPr>
                     <w:t xml:space="preserve">Day Work Performed: {{day}}</w:t>
@@ -502,18 +480,14 @@
                 <w:p>
                   <w:pPr>
                     <w:widowControl w:val="0"/>
-                    <w:spacing w:line="240" w:lineRule="auto"/>
+                    <w:spacing w:line="276" w:lineRule="auto"/>
                     <w:rPr>
                       <w:b w:val="1"/>
-                      <w:sz w:val="20"/>
-                      <w:szCs w:val="20"/>
                     </w:rPr>
                   </w:pPr>
                   <w:r>
                     <w:rPr>
                       <w:b w:val="1"/>
-                      <w:sz w:val="20"/>
-                      <w:szCs w:val="20"/>
                       <w:rtl w:val="0"/>
                     </w:rPr>
                     <w:t xml:space="preserve">Truck License Plate:   {{license}}</w:t>
@@ -550,8 +524,6 @@
                     <w:jc w:val="left"/>
                     <w:rPr>
                       <w:b w:val="1"/>
-                      <w:sz w:val="20"/>
-                      <w:szCs w:val="20"/>
                     </w:rPr>
                   </w:pPr>
                   <w:r>
@@ -585,15 +557,11 @@
                     <w:ind w:right="45"/>
                     <w:rPr>
                       <w:b w:val="1"/>
-                      <w:sz w:val="20"/>
-                      <w:szCs w:val="20"/>
                     </w:rPr>
                   </w:pPr>
                   <w:r>
                     <w:rPr>
                       <w:b w:val="1"/>
-                      <w:sz w:val="20"/>
-                      <w:szCs w:val="20"/>
                       <w:rtl w:val="0"/>
                     </w:rPr>
                     <w:t xml:space="preserve">Job#:{{job}}     </w:t>
@@ -614,19 +582,15 @@
                 <w:p>
                   <w:pPr>
                     <w:widowControl w:val="0"/>
-                    <w:spacing w:line="240" w:lineRule="auto"/>
+                    <w:spacing w:line="360" w:lineRule="auto"/>
                     <w:ind w:right="45"/>
                     <w:rPr>
                       <w:b w:val="1"/>
-                      <w:sz w:val="20"/>
-                      <w:szCs w:val="20"/>
                     </w:rPr>
                   </w:pPr>
                   <w:r>
                     <w:rPr>
                       <w:b w:val="1"/>
-                      <w:sz w:val="20"/>
-                      <w:szCs w:val="20"/>
                       <w:rtl w:val="0"/>
                     </w:rPr>
                     <w:t xml:space="preserve">Maximo#: {{maximo}}</w:t>
@@ -649,13 +613,11 @@
                 <w:between w:space="0" w:sz="0" w:val="nil"/>
               </w:pBdr>
               <w:shd w:fill="auto" w:val="clear"/>
-              <w:spacing w:after="0" w:before="0" w:line="240" w:lineRule="auto"/>
+              <w:spacing w:after="0" w:before="0" w:line="360" w:lineRule="auto"/>
               <w:ind w:left="0" w:right="45" w:firstLine="0"/>
               <w:jc w:val="left"/>
               <w:rPr>
                 <w:b w:val="1"/>
-                <w:sz w:val="20"/>
-                <w:szCs w:val="20"/>
               </w:rPr>
             </w:pPr>
             <w:r>
@@ -700,6 +662,7 @@
     <w:p>
       <w:pPr>
         <w:spacing w:line="240" w:lineRule="auto"/>
+        <w:jc w:val="left"/>
         <w:rPr>
           <w:b w:val="1"/>
         </w:rPr>
@@ -713,8 +676,7 @@
     <w:tbl>
       <w:tblPr>
         <w:tblStyle w:val="Table3"/>
-        <w:tblpPr w:leftFromText="180" w:rightFromText="180" w:topFromText="187.2" w:bottomFromText="180" w:vertAnchor="text" w:horzAnchor="text" w:tblpX="15" w:tblpY="2.1362304687522737"/>
-        <w:tblW w:w="9045.0" w:type="dxa"/>
+        <w:tblW w:w="9080.0" w:type="dxa"/>
         <w:jc w:val="left"/>
         <w:tblBorders>
           <w:top w:color="000000" w:space="0" w:sz="8" w:val="single"/>
@@ -728,14 +690,14 @@
         <w:tblLook w:val="0600"/>
       </w:tblPr>
       <w:tblGrid>
-        <w:gridCol w:w="3015"/>
-        <w:gridCol w:w="3015"/>
-        <w:gridCol w:w="3015"/>
+        <w:gridCol w:w="3026.6666666666665"/>
+        <w:gridCol w:w="3026.6666666666665"/>
+        <w:gridCol w:w="3026.6666666666665"/>
         <w:tblGridChange w:id="0">
           <w:tblGrid>
-            <w:gridCol w:w="3015"/>
-            <w:gridCol w:w="3015"/>
-            <w:gridCol w:w="3015"/>
+            <w:gridCol w:w="3026.6666666666665"/>
+            <w:gridCol w:w="3026.6666666666665"/>
+            <w:gridCol w:w="3026.6666666666665"/>
           </w:tblGrid>
         </w:tblGridChange>
       </w:tblGrid>
@@ -746,12 +708,14 @@
         </w:trPr>
         <w:tc>
           <w:tcPr>
+            <w:shd w:fill="auto" w:val="clear"/>
             <w:tcMar>
-              <w:top w:w="-44.64" w:type="dxa"/>
-              <w:left w:w="-44.64" w:type="dxa"/>
-              <w:bottom w:w="-44.64" w:type="dxa"/>
-              <w:right w:w="-44.64" w:type="dxa"/>
+              <w:top w:w="100.0" w:type="dxa"/>
+              <w:left w:w="100.0" w:type="dxa"/>
+              <w:bottom w:w="100.0" w:type="dxa"/>
+              <w:right w:w="100.0" w:type="dxa"/>
             </w:tcMar>
+            <w:vAlign w:val="top"/>
           </w:tcPr>
           <w:p>
             <w:pPr>
@@ -762,18 +726,9 @@
             <w:r>
               <w:rPr>
                 <w:b w:val="1"/>
-                <w:sz w:val="20"/>
-                <w:szCs w:val="20"/>
                 <w:rtl w:val="0"/>
               </w:rPr>
-              <w:t xml:space="preserve">EQUIPMENT</w:t>
-            </w:r>
-            <w:r>
-              <w:rPr>
-                <w:b w:val="1"/>
-                <w:rtl w:val="0"/>
-              </w:rPr>
-              <w:t xml:space="preserve"> NAME</w:t>
+              <w:t xml:space="preserve">EQUIPMENT NAME</w:t>
             </w:r>
             <w:r>
               <w:rPr>
@@ -784,12 +739,14 @@
         </w:tc>
         <w:tc>
           <w:tcPr>
+            <w:shd w:fill="auto" w:val="clear"/>
             <w:tcMar>
-              <w:top w:w="-44.64" w:type="dxa"/>
-              <w:left w:w="-44.64" w:type="dxa"/>
-              <w:bottom w:w="-44.64" w:type="dxa"/>
-              <w:right w:w="-44.64" w:type="dxa"/>
+              <w:top w:w="100.0" w:type="dxa"/>
+              <w:left w:w="100.0" w:type="dxa"/>
+              <w:bottom w:w="100.0" w:type="dxa"/>
+              <w:right w:w="100.0" w:type="dxa"/>
             </w:tcMar>
+            <w:vAlign w:val="top"/>
           </w:tcPr>
           <w:p>
             <w:pPr>
@@ -797,34 +754,27 @@
               <w:jc w:val="center"/>
               <w:rPr>
                 <w:b w:val="1"/>
-                <w:sz w:val="18"/>
-                <w:szCs w:val="18"/>
               </w:rPr>
             </w:pPr>
             <w:r>
               <w:rPr>
                 <w:b w:val="1"/>
-                <w:sz w:val="20"/>
-                <w:szCs w:val="20"/>
                 <w:rtl w:val="0"/>
               </w:rPr>
               <w:t xml:space="preserve">QTY</w:t>
-            </w:r>
-            <w:r>
-              <w:rPr>
-                <w:rtl w:val="0"/>
-              </w:rPr>
             </w:r>
           </w:p>
         </w:tc>
         <w:tc>
           <w:tcPr>
+            <w:shd w:fill="auto" w:val="clear"/>
             <w:tcMar>
-              <w:top w:w="-44.64" w:type="dxa"/>
-              <w:left w:w="-44.64" w:type="dxa"/>
-              <w:bottom w:w="-44.64" w:type="dxa"/>
-              <w:right w:w="-44.64" w:type="dxa"/>
+              <w:top w:w="100.0" w:type="dxa"/>
+              <w:left w:w="100.0" w:type="dxa"/>
+              <w:bottom w:w="100.0" w:type="dxa"/>
+              <w:right w:w="100.0" w:type="dxa"/>
             </w:tcMar>
+            <w:vAlign w:val="top"/>
           </w:tcPr>
           <w:p>
             <w:pPr>
@@ -832,15 +782,11 @@
               <w:jc w:val="center"/>
               <w:rPr>
                 <w:b w:val="1"/>
-                <w:sz w:val="20"/>
-                <w:szCs w:val="20"/>
               </w:rPr>
             </w:pPr>
             <w:r>
               <w:rPr>
                 <w:b w:val="1"/>
-                <w:sz w:val="20"/>
-                <w:szCs w:val="20"/>
                 <w:rtl w:val="0"/>
               </w:rPr>
               <w:t xml:space="preserve">DAILY/WKLY</w:t>
@@ -854,11 +800,33 @@
           <w:tblHeader w:val="0"/>
         </w:trPr>
         <w:tc>
-          <w:tcPr/>
+          <w:tcPr>
+            <w:shd w:fill="auto" w:val="clear"/>
+            <w:tcMar>
+              <w:top w:w="100.0" w:type="dxa"/>
+              <w:left w:w="100.0" w:type="dxa"/>
+              <w:bottom w:w="100.0" w:type="dxa"/>
+              <w:right w:w="100.0" w:type="dxa"/>
+            </w:tcMar>
+            <w:vAlign w:val="top"/>
+          </w:tcPr>
           <w:p>
             <w:pPr>
+              <w:keepNext w:val="0"/>
+              <w:keepLines w:val="0"/>
+              <w:pageBreakBefore w:val="0"/>
               <w:widowControl w:val="0"/>
-              <w:spacing w:line="240" w:lineRule="auto"/>
+              <w:pBdr>
+                <w:top w:space="0" w:sz="0" w:val="nil"/>
+                <w:left w:space="0" w:sz="0" w:val="nil"/>
+                <w:bottom w:space="0" w:sz="0" w:val="nil"/>
+                <w:right w:space="0" w:sz="0" w:val="nil"/>
+                <w:between w:space="0" w:sz="0" w:val="nil"/>
+              </w:pBdr>
+              <w:shd w:fill="auto" w:val="clear"/>
+              <w:spacing w:after="0" w:before="0" w:line="240" w:lineRule="auto"/>
+              <w:ind w:left="0" w:right="0" w:firstLine="0"/>
+              <w:jc w:val="left"/>
               <w:rPr/>
             </w:pPr>
             <w:r>
@@ -870,11 +838,33 @@
           </w:p>
         </w:tc>
         <w:tc>
-          <w:tcPr/>
+          <w:tcPr>
+            <w:shd w:fill="auto" w:val="clear"/>
+            <w:tcMar>
+              <w:top w:w="100.0" w:type="dxa"/>
+              <w:left w:w="100.0" w:type="dxa"/>
+              <w:bottom w:w="100.0" w:type="dxa"/>
+              <w:right w:w="100.0" w:type="dxa"/>
+            </w:tcMar>
+            <w:vAlign w:val="top"/>
+          </w:tcPr>
           <w:p>
             <w:pPr>
+              <w:keepNext w:val="0"/>
+              <w:keepLines w:val="0"/>
+              <w:pageBreakBefore w:val="0"/>
               <w:widowControl w:val="0"/>
-              <w:spacing w:line="240" w:lineRule="auto"/>
+              <w:pBdr>
+                <w:top w:space="0" w:sz="0" w:val="nil"/>
+                <w:left w:space="0" w:sz="0" w:val="nil"/>
+                <w:bottom w:space="0" w:sz="0" w:val="nil"/>
+                <w:right w:space="0" w:sz="0" w:val="nil"/>
+                <w:between w:space="0" w:sz="0" w:val="nil"/>
+              </w:pBdr>
+              <w:shd w:fill="auto" w:val="clear"/>
+              <w:spacing w:after="0" w:before="0" w:line="240" w:lineRule="auto"/>
+              <w:ind w:left="0" w:right="0" w:firstLine="0"/>
+              <w:jc w:val="left"/>
               <w:rPr/>
             </w:pPr>
             <w:r>
@@ -886,11 +876,33 @@
           </w:p>
         </w:tc>
         <w:tc>
-          <w:tcPr/>
+          <w:tcPr>
+            <w:shd w:fill="auto" w:val="clear"/>
+            <w:tcMar>
+              <w:top w:w="100.0" w:type="dxa"/>
+              <w:left w:w="100.0" w:type="dxa"/>
+              <w:bottom w:w="100.0" w:type="dxa"/>
+              <w:right w:w="100.0" w:type="dxa"/>
+            </w:tcMar>
+            <w:vAlign w:val="top"/>
+          </w:tcPr>
           <w:p>
             <w:pPr>
+              <w:keepNext w:val="0"/>
+              <w:keepLines w:val="0"/>
+              <w:pageBreakBefore w:val="0"/>
               <w:widowControl w:val="0"/>
-              <w:spacing w:line="240" w:lineRule="auto"/>
+              <w:pBdr>
+                <w:top w:space="0" w:sz="0" w:val="nil"/>
+                <w:left w:space="0" w:sz="0" w:val="nil"/>
+                <w:bottom w:space="0" w:sz="0" w:val="nil"/>
+                <w:right w:space="0" w:sz="0" w:val="nil"/>
+                <w:between w:space="0" w:sz="0" w:val="nil"/>
+              </w:pBdr>
+              <w:shd w:fill="auto" w:val="clear"/>
+              <w:spacing w:after="0" w:before="0" w:line="240" w:lineRule="auto"/>
+              <w:ind w:left="0" w:right="0" w:firstLine="0"/>
+              <w:jc w:val="left"/>
               <w:rPr/>
             </w:pPr>
             <w:r>
@@ -906,9 +918,48 @@
     <w:p>
       <w:pPr>
         <w:spacing w:line="240" w:lineRule="auto"/>
-        <w:rPr>
-          <w:b w:val="1"/>
-        </w:rPr>
+        <w:jc w:val="left"/>
+        <w:rPr>
+          <w:b w:val="1"/>
+        </w:rPr>
+      </w:pPr>
+      <w:r>
+        <w:rPr>
+          <w:rtl w:val="0"/>
+        </w:rPr>
+      </w:r>
+    </w:p>
+    <w:p>
+      <w:pPr>
+        <w:spacing w:line="240" w:lineRule="auto"/>
+        <w:jc w:val="left"/>
+        <w:rPr>
+          <w:b w:val="1"/>
+        </w:rPr>
+      </w:pPr>
+      <w:r>
+        <w:rPr>
+          <w:b w:val="1"/>
+          <w:rtl w:val="0"/>
+        </w:rPr>
+        <w:t xml:space="preserve">_______________________________________________________________________________</w:t>
+      </w:r>
+    </w:p>
+    <w:p>
+      <w:pPr>
+        <w:spacing w:line="240" w:lineRule="auto"/>
+        <w:rPr/>
+      </w:pPr>
+      <w:r>
+        <w:rPr>
+          <w:rtl w:val="0"/>
+        </w:rPr>
+      </w:r>
+    </w:p>
+    <w:p>
+      <w:pPr>
+        <w:spacing w:line="240" w:lineRule="auto"/>
+        <w:rPr/>
       </w:pPr>
       <w:r>
         <w:rPr>
@@ -1122,10 +1173,10 @@
           <w:tcPr>
             <w:shd w:fill="auto" w:val="clear"/>
             <w:tcMar>
-              <w:top w:w="99.36" w:type="dxa"/>
-              <w:left w:w="99.36" w:type="dxa"/>
-              <w:bottom w:w="99.36" w:type="dxa"/>
-              <w:right w:w="99.36" w:type="dxa"/>
+              <w:top w:w="100.0" w:type="dxa"/>
+              <w:left w:w="100.0" w:type="dxa"/>
+              <w:bottom w:w="100.0" w:type="dxa"/>
+              <w:right w:w="100.0" w:type="dxa"/>
             </w:tcMar>
             <w:vAlign w:val="top"/>
           </w:tcPr>

</xml_diff>